<commit_message>
Add "Build your own drink" requirements
</commit_message>
<xml_diff>
--- a/Requirements.docx
+++ b/Requirements.docx
@@ -77,25 +77,19 @@
         </w:numPr>
       </w:pPr>
       <w:r>
-        <w:t>Depressurize mixer lines</w:t>
-      </w:r>
-      <w:r>
-        <w:t>– serial command</w:t>
-      </w:r>
-    </w:p>
-    <w:p>
-      <w:pPr>
-        <w:pStyle w:val="ListParagraph"/>
-        <w:numPr>
-          <w:ilvl w:val="1"/>
-          <w:numId w:val="1"/>
-        </w:numPr>
-      </w:pPr>
-      <w:r>
-        <w:t>Pressurize mixer lines</w:t>
-      </w:r>
-      <w:r>
-        <w:t>– serial command</w:t>
+        <w:t>Depressurize mixer lines– serial command</w:t>
+      </w:r>
+    </w:p>
+    <w:p>
+      <w:pPr>
+        <w:pStyle w:val="ListParagraph"/>
+        <w:numPr>
+          <w:ilvl w:val="1"/>
+          <w:numId w:val="1"/>
+        </w:numPr>
+      </w:pPr>
+      <w:r>
+        <w:t>Pressurize mixer lines– serial command</w:t>
       </w:r>
     </w:p>
     <w:p>
@@ -495,6 +489,79 @@
       </w:pPr>
       <w:r>
         <w:t>Pour y from pump z</w:t>
+      </w:r>
+    </w:p>
+    <w:p>
+      <w:pPr>
+        <w:pStyle w:val="ListParagraph"/>
+        <w:numPr>
+          <w:ilvl w:val="0"/>
+          <w:numId w:val="1"/>
+        </w:numPr>
+      </w:pPr>
+      <w:r>
+        <w:t>“Build your own drink”</w:t>
+      </w:r>
+    </w:p>
+    <w:p>
+      <w:pPr>
+        <w:pStyle w:val="ListParagraph"/>
+        <w:numPr>
+          <w:ilvl w:val="1"/>
+          <w:numId w:val="1"/>
+        </w:numPr>
+      </w:pPr>
+      <w:r>
+        <w:t>Select amount from dropdown, select component from list of installed liquors and mixes</w:t>
+      </w:r>
+    </w:p>
+    <w:p>
+      <w:pPr>
+        <w:pStyle w:val="ListParagraph"/>
+        <w:numPr>
+          <w:ilvl w:val="1"/>
+          <w:numId w:val="1"/>
+        </w:numPr>
+      </w:pPr>
+      <w:r>
+        <w:lastRenderedPageBreak/>
+        <w:t>Option to name and save to DB</w:t>
+      </w:r>
+    </w:p>
+    <w:p>
+      <w:pPr>
+        <w:pStyle w:val="ListParagraph"/>
+        <w:numPr>
+          <w:ilvl w:val="2"/>
+          <w:numId w:val="1"/>
+        </w:numPr>
+      </w:pPr>
+      <w:r>
+        <w:t>Tag these drinks with “custom” flag for easy removal</w:t>
+      </w:r>
+    </w:p>
+    <w:p>
+      <w:pPr>
+        <w:pStyle w:val="ListParagraph"/>
+        <w:numPr>
+          <w:ilvl w:val="1"/>
+          <w:numId w:val="1"/>
+        </w:numPr>
+      </w:pPr>
+      <w:r>
+        <w:t xml:space="preserve">mixers should have a ml quantity as well as a "fill remainder" radio style selector that will fill the cup with that mixer </w:t>
+      </w:r>
+    </w:p>
+    <w:p>
+      <w:pPr>
+        <w:pStyle w:val="ListParagraph"/>
+        <w:numPr>
+          <w:ilvl w:val="2"/>
+          <w:numId w:val="1"/>
+        </w:numPr>
+      </w:pPr>
+      <w:r>
+        <w:t>obviously only one mixer should be allowed to be set to that</w:t>
       </w:r>
     </w:p>
     <w:sectPr>

</xml_diff>